<commit_message>
grafaci aggiornati e tabelle
</commit_message>
<xml_diff>
--- a/Deliverables/SDD_NashiraCustomGuitars.docx
+++ b/Deliverables/SDD_NashiraCustomGuitars.docx
@@ -1,6 +1,6 @@
 
 <file path=word/document.xml><?xml version="1.0" encoding="utf-8"?>
-<w:document xmlns:wpc="http://schemas.microsoft.com/office/word/2010/wordprocessingCanvas" xmlns:cx="http://schemas.microsoft.com/office/drawing/2014/chartex" xmlns:cx1="http://schemas.microsoft.com/office/drawing/2015/9/8/chartex" xmlns:cx2="http://schemas.microsoft.com/office/drawing/2015/10/21/chartex" xmlns:cx3="http://schemas.microsoft.com/office/drawing/2016/5/9/chartex" xmlns:cx4="http://schemas.microsoft.com/office/drawing/2016/5/10/chartex" xmlns:cx5="http://schemas.microsoft.com/office/drawing/2016/5/11/chartex" xmlns:cx6="http://schemas.microsoft.com/office/drawing/2016/5/12/chartex" xmlns:cx7="http://schemas.microsoft.com/office/drawing/2016/5/13/chartex" xmlns:cx8="http://schemas.microsoft.com/office/drawing/2016/5/14/chartex" xmlns:mc="http://schemas.openxmlformats.org/markup-compatibility/2006" xmlns:aink="http://schemas.microsoft.com/office/drawing/2016/ink" xmlns:am3d="http://schemas.microsoft.com/office/drawing/2017/model3d" xmlns:o="urn:schemas-microsoft-com:office:office" xmlns:r="http://schemas.openxmlformats.org/officeDocument/2006/relationships" xmlns:m="http://schemas.openxmlformats.org/officeDocument/2006/math" xmlns:v="urn:schemas-microsoft-com:vml" xmlns:wp14="http://schemas.microsoft.com/office/word/2010/wordprocessingDrawing" xmlns:wp="http://schemas.openxmlformats.org/drawingml/2006/wordprocessingDrawing" xmlns:w10="urn:schemas-microsoft-com:office:word" xmlns:w="http://schemas.openxmlformats.org/wordprocessingml/2006/main" xmlns:w14="http://schemas.microsoft.com/office/word/2010/wordml" xmlns:w15="http://schemas.microsoft.com/office/word/2012/wordml" xmlns:w16cex="http://schemas.microsoft.com/office/word/2018/wordml/cex" xmlns:w16cid="http://schemas.microsoft.com/office/word/2016/wordml/cid" xmlns:w16="http://schemas.microsoft.com/office/word/2018/wordml" xmlns:w16se="http://schemas.microsoft.com/office/word/2015/wordml/symex" xmlns:wpg="http://schemas.microsoft.com/office/word/2010/wordprocessingGroup" xmlns:wpi="http://schemas.microsoft.com/office/word/2010/wordprocessingInk" xmlns:wne="http://schemas.microsoft.com/office/word/2006/wordml" xmlns:wps="http://schemas.microsoft.com/office/word/2010/wordprocessingShape" mc:Ignorable="w14 w15 w16se w16cid w16 w16cex wp14">
+<w:document xmlns:wpc="http://schemas.microsoft.com/office/word/2010/wordprocessingCanvas" xmlns:cx="http://schemas.microsoft.com/office/drawing/2014/chartex" xmlns:cx1="http://schemas.microsoft.com/office/drawing/2015/9/8/chartex" xmlns:cx2="http://schemas.microsoft.com/office/drawing/2015/10/21/chartex" xmlns:cx3="http://schemas.microsoft.com/office/drawing/2016/5/9/chartex" xmlns:cx4="http://schemas.microsoft.com/office/drawing/2016/5/10/chartex" xmlns:cx5="http://schemas.microsoft.com/office/drawing/2016/5/11/chartex" xmlns:cx6="http://schemas.microsoft.com/office/drawing/2016/5/12/chartex" xmlns:cx7="http://schemas.microsoft.com/office/drawing/2016/5/13/chartex" xmlns:cx8="http://schemas.microsoft.com/office/drawing/2016/5/14/chartex" xmlns:mc="http://schemas.openxmlformats.org/markup-compatibility/2006" xmlns:aink="http://schemas.microsoft.com/office/drawing/2016/ink" xmlns:am3d="http://schemas.microsoft.com/office/drawing/2017/model3d" xmlns:o="urn:schemas-microsoft-com:office:office" xmlns:r="http://schemas.openxmlformats.org/officeDocument/2006/relationships" xmlns:m="http://schemas.openxmlformats.org/officeDocument/2006/math" xmlns:v="urn:schemas-microsoft-com:vml" xmlns:wp14="http://schemas.microsoft.com/office/word/2010/wordprocessingDrawing" xmlns:wp="http://schemas.openxmlformats.org/drawingml/2006/wordprocessingDrawing" xmlns:w10="urn:schemas-microsoft-com:office:word" xmlns:w="http://schemas.openxmlformats.org/wordprocessingml/2006/main" xmlns:w14="http://schemas.microsoft.com/office/word/2010/wordml" xmlns:w15="http://schemas.microsoft.com/office/word/2012/wordml" xmlns:w16cid="http://schemas.microsoft.com/office/word/2016/wordml/cid" xmlns:w16se="http://schemas.microsoft.com/office/word/2015/wordml/symex" xmlns:wpg="http://schemas.microsoft.com/office/word/2010/wordprocessingGroup" xmlns:wpi="http://schemas.microsoft.com/office/word/2010/wordprocessingInk" xmlns:wne="http://schemas.microsoft.com/office/word/2006/wordml" xmlns:wps="http://schemas.microsoft.com/office/word/2010/wordprocessingShape" mc:Ignorable="w14 w15 w16se w16cid wp14">
   <w:body>
     <w:p>
       <w:pPr>
@@ -5524,23 +5524,7 @@
           <w:sz w:val="22"/>
           <w:szCs w:val="22"/>
         </w:rPr>
-        <w:t xml:space="preserve">Il documento si compone di </w:t>
-      </w:r>
-      <w:proofErr w:type="gramStart"/>
-      <w:r>
-        <w:rPr>
-          <w:sz w:val="22"/>
-          <w:szCs w:val="22"/>
-        </w:rPr>
-        <w:t>3</w:t>
-      </w:r>
-      <w:proofErr w:type="gramEnd"/>
-      <w:r>
-        <w:rPr>
-          <w:sz w:val="22"/>
-          <w:szCs w:val="22"/>
-        </w:rPr>
-        <w:t xml:space="preserve"> parti fondamentali:</w:t>
+        <w:t>Il documento si compone di 3 parti fondamentali:</w:t>
       </w:r>
     </w:p>
     <w:p>
@@ -13070,8 +13054,6 @@
           <w:szCs w:val="28"/>
         </w:rPr>
       </w:pPr>
-      <w:bookmarkStart w:id="1" w:name="_GoBack"/>
-      <w:bookmarkEnd w:id="1"/>
       <w:r>
         <w:rPr>
           <w:b/>
@@ -13112,10 +13094,10 @@
         </w:rPr>
         <w:lastRenderedPageBreak/>
         <w:drawing>
-          <wp:inline distT="0" distB="0" distL="0" distR="0" wp14:anchorId="235B6952" wp14:editId="5B1474EB">
-            <wp:extent cx="6116320" cy="3623310"/>
+          <wp:inline distT="0" distB="0" distL="0" distR="0" wp14:anchorId="77726F7B" wp14:editId="646DEF15">
+            <wp:extent cx="6120130" cy="3627120"/>
             <wp:effectExtent l="0" t="0" r="0" b="0"/>
-            <wp:docPr id="3" name="Immagine 3"/>
+            <wp:docPr id="4" name="Immagine 4" descr="C:\Users\mario\AppData\Local\Microsoft\Windows\INetCache\Content.MSO\CBAF5457.tmp"/>
             <wp:cNvGraphicFramePr>
               <a:graphicFrameLocks xmlns:a="http://schemas.openxmlformats.org/drawingml/2006/main" noChangeAspect="1"/>
             </wp:cNvGraphicFramePr>
@@ -13123,7 +13105,7 @@
               <a:graphicData uri="http://schemas.openxmlformats.org/drawingml/2006/picture">
                 <pic:pic xmlns:pic="http://schemas.openxmlformats.org/drawingml/2006/picture">
                   <pic:nvPicPr>
-                    <pic:cNvPr id="0" name="Picture 1"/>
+                    <pic:cNvPr id="0" name="Picture 1" descr="C:\Users\mario\AppData\Local\Microsoft\Windows\INetCache\Content.MSO\CBAF5457.tmp"/>
                     <pic:cNvPicPr>
                       <a:picLocks noChangeAspect="1" noChangeArrowheads="1"/>
                     </pic:cNvPicPr>
@@ -13144,7 +13126,7 @@
                   <pic:spPr bwMode="auto">
                     <a:xfrm>
                       <a:off x="0" y="0"/>
-                      <a:ext cx="6116320" cy="3623310"/>
+                      <a:ext cx="6120130" cy="3627120"/>
                     </a:xfrm>
                     <a:prstGeom prst="rect">
                       <a:avLst/>
@@ -13354,11 +13336,9 @@
               <w:widowControl w:val="0"/>
               <w:spacing w:line="240" w:lineRule="auto"/>
             </w:pPr>
-            <w:proofErr w:type="gramStart"/>
             <w:r>
               <w:t>email</w:t>
             </w:r>
-            <w:proofErr w:type="gramEnd"/>
           </w:p>
         </w:tc>
         <w:tc>
@@ -13951,11 +13931,9 @@
               <w:widowControl w:val="0"/>
               <w:spacing w:line="240" w:lineRule="auto"/>
             </w:pPr>
-            <w:proofErr w:type="gramStart"/>
             <w:r>
               <w:t>Email</w:t>
             </w:r>
-            <w:proofErr w:type="gramEnd"/>
           </w:p>
         </w:tc>
         <w:tc>
@@ -14267,8 +14245,13 @@
               <w:widowControl w:val="0"/>
               <w:spacing w:line="240" w:lineRule="auto"/>
             </w:pPr>
-            <w:r>
-              <w:t>FLOAT</w:t>
+            <w:proofErr w:type="gramStart"/>
+            <w:r>
+              <w:t>INT(</w:t>
+            </w:r>
+            <w:proofErr w:type="gramEnd"/>
+            <w:r>
+              <w:t>11)</w:t>
             </w:r>
           </w:p>
         </w:tc>
@@ -14321,6 +14304,52 @@
             <w:proofErr w:type="gramEnd"/>
             <w:r>
               <w:t>11)</w:t>
+            </w:r>
+          </w:p>
+        </w:tc>
+        <w:tc>
+          <w:tcPr>
+            <w:tcW w:w="1695" w:type="dxa"/>
+          </w:tcPr>
+          <w:p>
+            <w:pPr>
+              <w:widowControl w:val="0"/>
+              <w:spacing w:line="240" w:lineRule="auto"/>
+            </w:pPr>
+          </w:p>
+        </w:tc>
+      </w:tr>
+      <w:tr>
+        <w:tc>
+          <w:tcPr>
+            <w:tcW w:w="2415" w:type="dxa"/>
+          </w:tcPr>
+          <w:p>
+            <w:pPr>
+              <w:widowControl w:val="0"/>
+              <w:spacing w:line="240" w:lineRule="auto"/>
+            </w:pPr>
+            <w:r>
+              <w:t>Comprata</w:t>
+            </w:r>
+          </w:p>
+        </w:tc>
+        <w:tc>
+          <w:tcPr>
+            <w:tcW w:w="2700" w:type="dxa"/>
+          </w:tcPr>
+          <w:p>
+            <w:pPr>
+              <w:widowControl w:val="0"/>
+              <w:spacing w:line="240" w:lineRule="auto"/>
+            </w:pPr>
+            <w:proofErr w:type="gramStart"/>
+            <w:r>
+              <w:t>TINYINT(</w:t>
+            </w:r>
+            <w:proofErr w:type="gramEnd"/>
+            <w:r>
+              <w:t>4)</w:t>
             </w:r>
           </w:p>
         </w:tc>
@@ -14511,11 +14540,9 @@
               <w:widowControl w:val="0"/>
               <w:spacing w:line="240" w:lineRule="auto"/>
             </w:pPr>
-            <w:proofErr w:type="gramStart"/>
             <w:r>
               <w:t>Email</w:t>
             </w:r>
-            <w:proofErr w:type="gramEnd"/>
           </w:p>
         </w:tc>
         <w:tc>
@@ -14658,6 +14685,7 @@
                 <w:color w:val="FFFFFF" w:themeColor="background1"/>
               </w:rPr>
             </w:pPr>
+            <w:bookmarkStart w:id="1" w:name="_GoBack" w:colFirst="3" w:colLast="3"/>
             <w:r>
               <w:rPr>
                 <w:color w:val="FFFFFF" w:themeColor="background1"/>
@@ -14724,7 +14752,10 @@
             </w:pPr>
             <w:proofErr w:type="spellStart"/>
             <w:r>
-              <w:t>IdCarrello</w:t>
+              <w:t>I</w:t>
+            </w:r>
+            <w:r>
+              <w:t>dAssistenza</w:t>
             </w:r>
             <w:proofErr w:type="spellEnd"/>
           </w:p>
@@ -14773,11 +14804,9 @@
               <w:widowControl w:val="0"/>
               <w:spacing w:line="240" w:lineRule="auto"/>
             </w:pPr>
-            <w:proofErr w:type="gramStart"/>
             <w:r>
               <w:t>Email</w:t>
             </w:r>
-            <w:proofErr w:type="gramEnd"/>
           </w:p>
         </w:tc>
         <w:tc>
@@ -14827,11 +14856,9 @@
               <w:widowControl w:val="0"/>
               <w:spacing w:line="240" w:lineRule="auto"/>
             </w:pPr>
-            <w:proofErr w:type="spellStart"/>
-            <w:r>
-              <w:t>PrezzoTot</w:t>
-            </w:r>
-            <w:proofErr w:type="spellEnd"/>
+            <w:r>
+              <w:t>Problema</w:t>
+            </w:r>
           </w:p>
         </w:tc>
         <w:tc>
@@ -14843,8 +14870,13 @@
               <w:widowControl w:val="0"/>
               <w:spacing w:line="240" w:lineRule="auto"/>
             </w:pPr>
-            <w:r>
-              <w:t>FLOAT</w:t>
+            <w:proofErr w:type="gramStart"/>
+            <w:r>
+              <w:t>VARCHAR(</w:t>
+            </w:r>
+            <w:proofErr w:type="gramEnd"/>
+            <w:r>
+              <w:t>45)</w:t>
             </w:r>
           </w:p>
         </w:tc>
@@ -14860,6 +14892,53 @@
           </w:p>
         </w:tc>
       </w:tr>
+      <w:tr>
+        <w:tc>
+          <w:tcPr>
+            <w:tcW w:w="2415" w:type="dxa"/>
+          </w:tcPr>
+          <w:p>
+            <w:pPr>
+              <w:widowControl w:val="0"/>
+              <w:spacing w:line="240" w:lineRule="auto"/>
+            </w:pPr>
+            <w:r>
+              <w:t>Risolto</w:t>
+            </w:r>
+          </w:p>
+        </w:tc>
+        <w:tc>
+          <w:tcPr>
+            <w:tcW w:w="2700" w:type="dxa"/>
+          </w:tcPr>
+          <w:p>
+            <w:pPr>
+              <w:widowControl w:val="0"/>
+              <w:spacing w:line="240" w:lineRule="auto"/>
+            </w:pPr>
+            <w:proofErr w:type="gramStart"/>
+            <w:r>
+              <w:t>TINYINT(</w:t>
+            </w:r>
+            <w:proofErr w:type="gramEnd"/>
+            <w:r>
+              <w:t>4)</w:t>
+            </w:r>
+          </w:p>
+        </w:tc>
+        <w:tc>
+          <w:tcPr>
+            <w:tcW w:w="1695" w:type="dxa"/>
+          </w:tcPr>
+          <w:p>
+            <w:pPr>
+              <w:widowControl w:val="0"/>
+              <w:spacing w:line="240" w:lineRule="auto"/>
+            </w:pPr>
+          </w:p>
+        </w:tc>
+      </w:tr>
+      <w:bookmarkEnd w:id="1"/>
     </w:tbl>
     <w:p>
       <w:pPr>
@@ -15944,14 +16023,7 @@
                 <w:sz w:val="20"/>
                 <w:szCs w:val="20"/>
               </w:rPr>
-              <w:t>-</w:t>
-            </w:r>
-            <w:r>
-              <w:rPr>
-                <w:sz w:val="20"/>
-                <w:szCs w:val="20"/>
-              </w:rPr>
-              <w:t>Chitarra</w:t>
+              <w:t>-Chitarra</w:t>
             </w:r>
           </w:p>
         </w:tc>
@@ -16123,47 +16195,83 @@
                 <w:sz w:val="20"/>
                 <w:szCs w:val="20"/>
               </w:rPr>
-              <w:t>Aggiungi</w:t>
-            </w:r>
+              <w:t>AggiungiChitarra</w:t>
+            </w:r>
+            <w:proofErr w:type="spellEnd"/>
             <w:r>
               <w:rPr>
                 <w:sz w:val="20"/>
                 <w:szCs w:val="20"/>
               </w:rPr>
-              <w:t>Chitarra</w:t>
-            </w:r>
-            <w:proofErr w:type="spellEnd"/>
+              <w:t>(</w:t>
+            </w:r>
+            <w:proofErr w:type="gramEnd"/>
             <w:r>
               <w:rPr>
                 <w:sz w:val="20"/>
                 <w:szCs w:val="20"/>
               </w:rPr>
-              <w:t>(</w:t>
-            </w:r>
-            <w:proofErr w:type="gramEnd"/>
-            <w:r>
+              <w:t>)</w:t>
+            </w:r>
+          </w:p>
+          <w:p>
+            <w:pPr>
+              <w:widowControl w:val="0"/>
+              <w:spacing w:line="240" w:lineRule="auto"/>
+              <w:ind w:right="105"/>
               <w:rPr>
                 <w:sz w:val="20"/>
                 <w:szCs w:val="20"/>
               </w:rPr>
-              <w:t>)</w:t>
-            </w:r>
-          </w:p>
-          <w:p>
-            <w:pPr>
-              <w:widowControl w:val="0"/>
-              <w:spacing w:line="240" w:lineRule="auto"/>
-              <w:ind w:right="105"/>
+            </w:pPr>
+            <w:r>
               <w:rPr>
                 <w:sz w:val="20"/>
                 <w:szCs w:val="20"/>
               </w:rPr>
-            </w:pPr>
+              <w:t>-</w:t>
+            </w:r>
+            <w:proofErr w:type="spellStart"/>
+            <w:proofErr w:type="gramStart"/>
             <w:r>
               <w:rPr>
                 <w:sz w:val="20"/>
                 <w:szCs w:val="20"/>
               </w:rPr>
+              <w:t>ModificaChitarra</w:t>
+            </w:r>
+            <w:proofErr w:type="spellEnd"/>
+            <w:r>
+              <w:rPr>
+                <w:sz w:val="20"/>
+                <w:szCs w:val="20"/>
+              </w:rPr>
+              <w:t>(</w:t>
+            </w:r>
+            <w:proofErr w:type="gramEnd"/>
+            <w:r>
+              <w:rPr>
+                <w:sz w:val="20"/>
+                <w:szCs w:val="20"/>
+              </w:rPr>
+              <w:t>)</w:t>
+            </w:r>
+          </w:p>
+          <w:p>
+            <w:pPr>
+              <w:widowControl w:val="0"/>
+              <w:spacing w:line="240" w:lineRule="auto"/>
+              <w:ind w:right="105"/>
+              <w:rPr>
+                <w:sz w:val="20"/>
+                <w:szCs w:val="20"/>
+              </w:rPr>
+            </w:pPr>
+            <w:r>
+              <w:rPr>
+                <w:sz w:val="20"/>
+                <w:szCs w:val="20"/>
+              </w:rPr>
               <w:t>-</w:t>
             </w:r>
             <w:proofErr w:type="spellStart"/>
@@ -16173,64 +16281,7 @@
                 <w:sz w:val="20"/>
                 <w:szCs w:val="20"/>
               </w:rPr>
-              <w:t>Modific</w:t>
-            </w:r>
-            <w:r>
-              <w:rPr>
-                <w:sz w:val="20"/>
-                <w:szCs w:val="20"/>
-              </w:rPr>
-              <w:t>aChitarra</w:t>
-            </w:r>
-            <w:proofErr w:type="spellEnd"/>
-            <w:r>
-              <w:rPr>
-                <w:sz w:val="20"/>
-                <w:szCs w:val="20"/>
-              </w:rPr>
-              <w:t>(</w:t>
-            </w:r>
-            <w:proofErr w:type="gramEnd"/>
-            <w:r>
-              <w:rPr>
-                <w:sz w:val="20"/>
-                <w:szCs w:val="20"/>
-              </w:rPr>
-              <w:t>)</w:t>
-            </w:r>
-          </w:p>
-          <w:p>
-            <w:pPr>
-              <w:widowControl w:val="0"/>
-              <w:spacing w:line="240" w:lineRule="auto"/>
-              <w:ind w:right="105"/>
-              <w:rPr>
-                <w:sz w:val="20"/>
-                <w:szCs w:val="20"/>
-              </w:rPr>
-            </w:pPr>
-            <w:r>
-              <w:rPr>
-                <w:sz w:val="20"/>
-                <w:szCs w:val="20"/>
-              </w:rPr>
-              <w:t>-</w:t>
-            </w:r>
-            <w:proofErr w:type="spellStart"/>
-            <w:proofErr w:type="gramStart"/>
-            <w:r>
-              <w:rPr>
-                <w:sz w:val="20"/>
-                <w:szCs w:val="20"/>
-              </w:rPr>
-              <w:t>Rimuovi</w:t>
-            </w:r>
-            <w:r>
-              <w:rPr>
-                <w:sz w:val="20"/>
-                <w:szCs w:val="20"/>
-              </w:rPr>
-              <w:t>Chitarra</w:t>
+              <w:t>RimuoviChitarra</w:t>
             </w:r>
             <w:proofErr w:type="spellEnd"/>
             <w:r>
@@ -16274,14 +16325,7 @@
                 <w:sz w:val="20"/>
                 <w:szCs w:val="20"/>
               </w:rPr>
-              <w:t>-</w:t>
-            </w:r>
-            <w:r>
-              <w:rPr>
-                <w:sz w:val="20"/>
-                <w:szCs w:val="20"/>
-              </w:rPr>
-              <w:t>Personalizzazione</w:t>
+              <w:t>-Personalizzazione</w:t>
             </w:r>
           </w:p>
         </w:tc>
@@ -16594,14 +16638,8 @@
                 <w:sz w:val="20"/>
                 <w:szCs w:val="20"/>
               </w:rPr>
-              <w:t>-</w:t>
-            </w:r>
-            <w:r>
-              <w:rPr>
-                <w:sz w:val="20"/>
-                <w:szCs w:val="20"/>
-              </w:rPr>
-              <w:t>Carrello</w:t>
+              <w:lastRenderedPageBreak/>
+              <w:t>-Carrello</w:t>
             </w:r>
           </w:p>
         </w:tc>
@@ -16755,7 +16793,6 @@
                 <w:sz w:val="20"/>
                 <w:szCs w:val="20"/>
               </w:rPr>
-              <w:lastRenderedPageBreak/>
               <w:t>Carrello(</w:t>
             </w:r>
             <w:proofErr w:type="gramEnd"/>
@@ -16922,7 +16959,6 @@
                 <w:sz w:val="20"/>
                 <w:szCs w:val="20"/>
               </w:rPr>
-              <w:lastRenderedPageBreak/>
               <w:t>-</w:t>
             </w:r>
             <w:proofErr w:type="spellStart"/>
@@ -17054,7 +17090,6 @@
                 <w:sz w:val="20"/>
                 <w:szCs w:val="20"/>
               </w:rPr>
-              <w:lastRenderedPageBreak/>
               <w:t>Carrello(</w:t>
             </w:r>
             <w:proofErr w:type="gramEnd"/>
@@ -17249,14 +17284,7 @@
                 <w:sz w:val="20"/>
                 <w:szCs w:val="20"/>
               </w:rPr>
-              <w:t>-</w:t>
-            </w:r>
-            <w:r>
-              <w:rPr>
-                <w:sz w:val="20"/>
-                <w:szCs w:val="20"/>
-              </w:rPr>
-              <w:t>Assistenza</w:t>
+              <w:t>-Assistenza</w:t>
             </w:r>
           </w:p>
         </w:tc>
@@ -17835,7 +17863,15 @@
           <w:sz w:val="22"/>
           <w:szCs w:val="22"/>
         </w:rPr>
-        <w:t>Un altro caso di fallimento potrebbe derivare dal software stesso che causa un crash inaspettato dovuto ad errori commessi durante la fase di implementazione, e non sono previste politiche correttive, l’unico processo che potrà essere eseguito è la chiusura del sistema e il suo successivo riavvio.</w:t>
+        <w:t xml:space="preserve">Un altro caso di fallimento potrebbe derivare dal software stesso che causa un crash inaspettato dovuto ad errori commessi durante la fase di implementazione, e non sono previste politiche </w:t>
+      </w:r>
+      <w:r>
+        <w:rPr>
+          <w:sz w:val="22"/>
+          <w:szCs w:val="22"/>
+        </w:rPr>
+        <w:lastRenderedPageBreak/>
+        <w:t>correttive, l’unico processo che potrà essere eseguito è la chiusura del sistema e il suo successivo riavvio.</w:t>
       </w:r>
     </w:p>
     <w:p>
@@ -19509,6 +19545,7 @@
                 <w:sz w:val="22"/>
                 <w:szCs w:val="22"/>
               </w:rPr>
+              <w:lastRenderedPageBreak/>
               <w:t xml:space="preserve">Gestione </w:t>
             </w:r>
             <w:r>
@@ -19737,7 +19774,6 @@
                 <w:sz w:val="22"/>
                 <w:szCs w:val="22"/>
               </w:rPr>
-              <w:lastRenderedPageBreak/>
               <w:t>ScegliPersonalizzazione</w:t>
             </w:r>
             <w:proofErr w:type="spellEnd"/>
@@ -21519,7 +21555,16 @@
                 <w:sz w:val="22"/>
                 <w:szCs w:val="22"/>
               </w:rPr>
-              <w:t>Utente di inviare una richiesta di assistenza.</w:t>
+              <w:t xml:space="preserve">Utente di inviare una richiesta di </w:t>
+            </w:r>
+            <w:r>
+              <w:rPr>
+                <w:rFonts w:eastAsia="Calibri"/>
+                <w:sz w:val="22"/>
+                <w:szCs w:val="22"/>
+              </w:rPr>
+              <w:lastRenderedPageBreak/>
+              <w:t>assistenza.</w:t>
             </w:r>
           </w:p>
         </w:tc>
@@ -21548,6 +21593,7 @@
                 <w:sz w:val="22"/>
                 <w:szCs w:val="22"/>
               </w:rPr>
+              <w:lastRenderedPageBreak/>
               <w:t>VisualizzaRichieste</w:t>
             </w:r>
             <w:proofErr w:type="spellEnd"/>
@@ -22232,7 +22278,7 @@
 </file>
 
 <file path=word/numbering.xml><?xml version="1.0" encoding="utf-8"?>
-<w:numbering xmlns:wpc="http://schemas.microsoft.com/office/word/2010/wordprocessingCanvas" xmlns:cx="http://schemas.microsoft.com/office/drawing/2014/chartex" xmlns:cx1="http://schemas.microsoft.com/office/drawing/2015/9/8/chartex" xmlns:cx2="http://schemas.microsoft.com/office/drawing/2015/10/21/chartex" xmlns:cx3="http://schemas.microsoft.com/office/drawing/2016/5/9/chartex" xmlns:cx4="http://schemas.microsoft.com/office/drawing/2016/5/10/chartex" xmlns:cx5="http://schemas.microsoft.com/office/drawing/2016/5/11/chartex" xmlns:cx6="http://schemas.microsoft.com/office/drawing/2016/5/12/chartex" xmlns:cx7="http://schemas.microsoft.com/office/drawing/2016/5/13/chartex" xmlns:cx8="http://schemas.microsoft.com/office/drawing/2016/5/14/chartex" xmlns:mc="http://schemas.openxmlformats.org/markup-compatibility/2006" xmlns:aink="http://schemas.microsoft.com/office/drawing/2016/ink" xmlns:am3d="http://schemas.microsoft.com/office/drawing/2017/model3d" xmlns:o="urn:schemas-microsoft-com:office:office" xmlns:r="http://schemas.openxmlformats.org/officeDocument/2006/relationships" xmlns:m="http://schemas.openxmlformats.org/officeDocument/2006/math" xmlns:v="urn:schemas-microsoft-com:vml" xmlns:wp14="http://schemas.microsoft.com/office/word/2010/wordprocessingDrawing" xmlns:wp="http://schemas.openxmlformats.org/drawingml/2006/wordprocessingDrawing" xmlns:w10="urn:schemas-microsoft-com:office:word" xmlns:w="http://schemas.openxmlformats.org/wordprocessingml/2006/main" xmlns:w14="http://schemas.microsoft.com/office/word/2010/wordml" xmlns:w15="http://schemas.microsoft.com/office/word/2012/wordml" xmlns:w16cex="http://schemas.microsoft.com/office/word/2018/wordml/cex" xmlns:w16cid="http://schemas.microsoft.com/office/word/2016/wordml/cid" xmlns:w16="http://schemas.microsoft.com/office/word/2018/wordml" xmlns:w16se="http://schemas.microsoft.com/office/word/2015/wordml/symex" xmlns:wpg="http://schemas.microsoft.com/office/word/2010/wordprocessingGroup" xmlns:wpi="http://schemas.microsoft.com/office/word/2010/wordprocessingInk" xmlns:wne="http://schemas.microsoft.com/office/word/2006/wordml" xmlns:wps="http://schemas.microsoft.com/office/word/2010/wordprocessingShape" mc:Ignorable="w14 w15 w16se w16cid w16 w16cex wp14">
+<w:numbering xmlns:wpc="http://schemas.microsoft.com/office/word/2010/wordprocessingCanvas" xmlns:cx="http://schemas.microsoft.com/office/drawing/2014/chartex" xmlns:cx1="http://schemas.microsoft.com/office/drawing/2015/9/8/chartex" xmlns:cx2="http://schemas.microsoft.com/office/drawing/2015/10/21/chartex" xmlns:cx3="http://schemas.microsoft.com/office/drawing/2016/5/9/chartex" xmlns:cx4="http://schemas.microsoft.com/office/drawing/2016/5/10/chartex" xmlns:cx5="http://schemas.microsoft.com/office/drawing/2016/5/11/chartex" xmlns:cx6="http://schemas.microsoft.com/office/drawing/2016/5/12/chartex" xmlns:cx7="http://schemas.microsoft.com/office/drawing/2016/5/13/chartex" xmlns:cx8="http://schemas.microsoft.com/office/drawing/2016/5/14/chartex" xmlns:mc="http://schemas.openxmlformats.org/markup-compatibility/2006" xmlns:aink="http://schemas.microsoft.com/office/drawing/2016/ink" xmlns:am3d="http://schemas.microsoft.com/office/drawing/2017/model3d" xmlns:o="urn:schemas-microsoft-com:office:office" xmlns:r="http://schemas.openxmlformats.org/officeDocument/2006/relationships" xmlns:m="http://schemas.openxmlformats.org/officeDocument/2006/math" xmlns:v="urn:schemas-microsoft-com:vml" xmlns:wp14="http://schemas.microsoft.com/office/word/2010/wordprocessingDrawing" xmlns:wp="http://schemas.openxmlformats.org/drawingml/2006/wordprocessingDrawing" xmlns:w10="urn:schemas-microsoft-com:office:word" xmlns:w="http://schemas.openxmlformats.org/wordprocessingml/2006/main" xmlns:w14="http://schemas.microsoft.com/office/word/2010/wordml" xmlns:w15="http://schemas.microsoft.com/office/word/2012/wordml" xmlns:w16cid="http://schemas.microsoft.com/office/word/2016/wordml/cid" xmlns:w16se="http://schemas.microsoft.com/office/word/2015/wordml/symex" xmlns:wpg="http://schemas.microsoft.com/office/word/2010/wordprocessingGroup" xmlns:wpi="http://schemas.microsoft.com/office/word/2010/wordprocessingInk" xmlns:wne="http://schemas.microsoft.com/office/word/2006/wordml" xmlns:wps="http://schemas.microsoft.com/office/word/2010/wordprocessingShape" mc:Ignorable="w14 w15 w16se w16cid wp14">
   <w:abstractNum w:abstractNumId="0" w15:restartNumberingAfterBreak="0">
     <w:nsid w:val="03AF73D0"/>
     <w:multiLevelType w:val="multilevel"/>
@@ -26560,7 +26606,7 @@
 </file>
 
 <file path=word/styles.xml><?xml version="1.0" encoding="utf-8"?>
-<w:styles xmlns:mc="http://schemas.openxmlformats.org/markup-compatibility/2006" xmlns:r="http://schemas.openxmlformats.org/officeDocument/2006/relationships" xmlns:w="http://schemas.openxmlformats.org/wordprocessingml/2006/main" xmlns:w14="http://schemas.microsoft.com/office/word/2010/wordml" xmlns:w15="http://schemas.microsoft.com/office/word/2012/wordml" xmlns:w16cex="http://schemas.microsoft.com/office/word/2018/wordml/cex" xmlns:w16cid="http://schemas.microsoft.com/office/word/2016/wordml/cid" xmlns:w16="http://schemas.microsoft.com/office/word/2018/wordml" xmlns:w16se="http://schemas.microsoft.com/office/word/2015/wordml/symex" mc:Ignorable="w14 w15 w16se w16cid w16 w16cex">
+<w:styles xmlns:mc="http://schemas.openxmlformats.org/markup-compatibility/2006" xmlns:r="http://schemas.openxmlformats.org/officeDocument/2006/relationships" xmlns:w="http://schemas.openxmlformats.org/wordprocessingml/2006/main" xmlns:w14="http://schemas.microsoft.com/office/word/2010/wordml" xmlns:w15="http://schemas.microsoft.com/office/word/2012/wordml" xmlns:w16cid="http://schemas.microsoft.com/office/word/2016/wordml/cid" xmlns:w16se="http://schemas.microsoft.com/office/word/2015/wordml/symex" mc:Ignorable="w14 w15 w16se w16cid">
   <w:docDefaults>
     <w:rPrDefault>
       <w:rPr>
@@ -26576,7 +26622,7 @@
       </w:pPr>
     </w:pPrDefault>
   </w:docDefaults>
-  <w:latentStyles w:defLockedState="0" w:defUIPriority="99" w:defSemiHidden="0" w:defUnhideWhenUsed="0" w:defQFormat="0" w:count="376">
+  <w:latentStyles w:defLockedState="0" w:defUIPriority="99" w:defSemiHidden="0" w:defUnhideWhenUsed="0" w:defQFormat="0" w:count="377">
     <w:lsdException w:name="Normal" w:uiPriority="0" w:qFormat="1"/>
     <w:lsdException w:name="heading 1" w:uiPriority="9" w:qFormat="1"/>
     <w:lsdException w:name="heading 2" w:semiHidden="1" w:uiPriority="9" w:unhideWhenUsed="1" w:qFormat="1"/>
@@ -26682,7 +26728,6 @@
     <w:lsdException w:name="HTML Sample" w:semiHidden="1" w:unhideWhenUsed="1"/>
     <w:lsdException w:name="HTML Typewriter" w:semiHidden="1" w:unhideWhenUsed="1"/>
     <w:lsdException w:name="HTML Variable" w:semiHidden="1" w:unhideWhenUsed="1"/>
-    <w:lsdException w:name="Normal Table" w:semiHidden="1" w:unhideWhenUsed="1"/>
     <w:lsdException w:name="annotation subject" w:semiHidden="1" w:unhideWhenUsed="1"/>
     <w:lsdException w:name="No List" w:semiHidden="1" w:unhideWhenUsed="1"/>
     <w:lsdException w:name="Outline List 1" w:semiHidden="1" w:unhideWhenUsed="1"/>
@@ -26729,10 +26774,8 @@
     <w:lsdException w:name="Table Subtle 2" w:semiHidden="1" w:unhideWhenUsed="1"/>
     <w:lsdException w:name="Table Web 1" w:semiHidden="1" w:unhideWhenUsed="1"/>
     <w:lsdException w:name="Table Web 2" w:semiHidden="1" w:unhideWhenUsed="1"/>
-    <w:lsdException w:name="Table Web 3" w:semiHidden="1" w:unhideWhenUsed="1"/>
     <w:lsdException w:name="Balloon Text" w:semiHidden="1" w:unhideWhenUsed="1"/>
     <w:lsdException w:name="Table Grid" w:uiPriority="39"/>
-    <w:lsdException w:name="Table Theme" w:semiHidden="1" w:unhideWhenUsed="1"/>
     <w:lsdException w:name="Placeholder Text" w:semiHidden="1"/>
     <w:lsdException w:name="No Spacing" w:uiPriority="1" w:qFormat="1"/>
     <w:lsdException w:name="Light Shading" w:uiPriority="60"/>
@@ -26953,6 +26996,7 @@
     <w:lsdException w:name="Hashtag" w:semiHidden="1" w:unhideWhenUsed="1"/>
     <w:lsdException w:name="Unresolved Mention" w:semiHidden="1" w:unhideWhenUsed="1"/>
     <w:lsdException w:name="Smart Link" w:semiHidden="1" w:unhideWhenUsed="1"/>
+    <w:lsdException w:name="Smart Link Error" w:semiHidden="1" w:unhideWhenUsed="1"/>
   </w:latentStyles>
   <w:style w:type="paragraph" w:default="1" w:styleId="Normale">
     <w:name w:val="Normal"/>

</xml_diff>